<commit_message>
uploaded new webpage for project
</commit_message>
<xml_diff>
--- a/Capstone Project/Project Documents/Project Team Minutes/CSC 424 Team Meeting Minutes 3-26-2021.docx
+++ b/Capstone Project/Project Documents/Project Team Minutes/CSC 424 Team Meeting Minutes 3-26-2021.docx
@@ -71,7 +71,15 @@
         <w:t>Attendees:</w:t>
       </w:r>
       <w:r>
-        <w:t xml:space="preserve">  Rebecca Grantland, Sarah Wathke, Suzanne Moore,</w:t>
+        <w:t xml:space="preserve">  Rebecca Grantland, Sarah </w:t>
+      </w:r>
+      <w:proofErr w:type="spellStart"/>
+      <w:r>
+        <w:t>Wathke</w:t>
+      </w:r>
+      <w:proofErr w:type="spellEnd"/>
+      <w:r>
+        <w:t>, Suzanne Moore,</w:t>
       </w:r>
       <w:r>
         <w:rPr>
@@ -79,8 +87,13 @@
         </w:rPr>
         <w:t xml:space="preserve"> </w:t>
       </w:r>
-      <w:r>
-        <w:t xml:space="preserve">Hritik P, Zach, and Christopher Cotton. </w:t>
+      <w:proofErr w:type="spellStart"/>
+      <w:r>
+        <w:t>Hritik</w:t>
+      </w:r>
+      <w:proofErr w:type="spellEnd"/>
+      <w:r>
+        <w:t xml:space="preserve"> P, Zach, and Christopher Cotton. </w:t>
       </w:r>
     </w:p>
     <w:p>
@@ -144,8 +157,13 @@
         <w:ind w:hanging="415"/>
       </w:pPr>
       <w:r>
-        <w:t>Take screen shots for the document page</w:t>
-      </w:r>
+        <w:t xml:space="preserve">Take screen shots for the document </w:t>
+      </w:r>
+      <w:proofErr w:type="gramStart"/>
+      <w:r>
+        <w:t>page</w:t>
+      </w:r>
+      <w:proofErr w:type="gramEnd"/>
     </w:p>
     <w:p>
       <w:pPr>
@@ -171,8 +189,13 @@
         <w:ind w:hanging="415"/>
       </w:pPr>
       <w:r>
-        <w:t>Pass or fail</w:t>
-      </w:r>
+        <w:t xml:space="preserve">Pass or </w:t>
+      </w:r>
+      <w:proofErr w:type="gramStart"/>
+      <w:r>
+        <w:t>fail</w:t>
+      </w:r>
+      <w:proofErr w:type="gramEnd"/>
     </w:p>
     <w:p>
       <w:pPr>
@@ -198,8 +221,13 @@
         <w:ind w:hanging="415"/>
       </w:pPr>
       <w:r>
-        <w:t>Put evidence of it failing if you have a fail</w:t>
-      </w:r>
+        <w:t xml:space="preserve">Put evidence of it failing if you have a </w:t>
+      </w:r>
+      <w:proofErr w:type="gramStart"/>
+      <w:r>
+        <w:t>fail</w:t>
+      </w:r>
+      <w:proofErr w:type="gramEnd"/>
     </w:p>
     <w:p>
       <w:pPr>
@@ -222,7 +250,15 @@
         <w:ind w:hanging="415"/>
       </w:pPr>
       <w:r>
-        <w:t xml:space="preserve">A week off before we get the presentation together </w:t>
+        <w:t xml:space="preserve">A week off before we get the presentation </w:t>
+      </w:r>
+      <w:proofErr w:type="gramStart"/>
+      <w:r>
+        <w:t>together</w:t>
+      </w:r>
+      <w:proofErr w:type="gramEnd"/>
+      <w:r>
+        <w:t xml:space="preserve"> </w:t>
       </w:r>
     </w:p>
     <w:p>
@@ -234,8 +270,13 @@
         <w:ind w:hanging="415"/>
       </w:pPr>
       <w:r>
-        <w:t>Wrap up the project</w:t>
-      </w:r>
+        <w:t xml:space="preserve">Wrap up the </w:t>
+      </w:r>
+      <w:proofErr w:type="gramStart"/>
+      <w:r>
+        <w:t>project</w:t>
+      </w:r>
+      <w:proofErr w:type="gramEnd"/>
     </w:p>
     <w:p>
       <w:pPr>
@@ -246,8 +287,13 @@
         <w:ind w:hanging="415"/>
       </w:pPr>
       <w:r>
-        <w:t>Wrap up testing</w:t>
-      </w:r>
+        <w:t xml:space="preserve">Wrap up </w:t>
+      </w:r>
+      <w:proofErr w:type="gramStart"/>
+      <w:r>
+        <w:t>testing</w:t>
+      </w:r>
+      <w:proofErr w:type="gramEnd"/>
     </w:p>
     <w:p>
       <w:pPr>
@@ -258,7 +304,15 @@
         <w:ind w:hanging="415"/>
       </w:pPr>
       <w:r>
-        <w:t xml:space="preserve">A week off before we get the presentation together </w:t>
+        <w:t xml:space="preserve">A week off before we get the presentation </w:t>
+      </w:r>
+      <w:proofErr w:type="gramStart"/>
+      <w:r>
+        <w:t>together</w:t>
+      </w:r>
+      <w:proofErr w:type="gramEnd"/>
+      <w:r>
+        <w:t xml:space="preserve"> </w:t>
       </w:r>
     </w:p>
     <w:p>
@@ -270,8 +324,13 @@
         <w:ind w:hanging="415"/>
       </w:pPr>
       <w:r>
-        <w:t>Wrap up the project</w:t>
-      </w:r>
+        <w:t xml:space="preserve">Wrap up the </w:t>
+      </w:r>
+      <w:proofErr w:type="gramStart"/>
+      <w:r>
+        <w:t>project</w:t>
+      </w:r>
+      <w:proofErr w:type="gramEnd"/>
     </w:p>
     <w:p>
       <w:pPr>
@@ -282,8 +341,13 @@
         <w:ind w:hanging="415"/>
       </w:pPr>
       <w:r>
-        <w:t>Look into package project</w:t>
-      </w:r>
+        <w:t xml:space="preserve">Look into package </w:t>
+      </w:r>
+      <w:proofErr w:type="gramStart"/>
+      <w:r>
+        <w:t>project</w:t>
+      </w:r>
+      <w:proofErr w:type="gramEnd"/>
     </w:p>
     <w:p>
       <w:pPr>
@@ -294,8 +358,13 @@
         <w:ind w:hanging="415"/>
       </w:pPr>
       <w:r>
-        <w:t>Publish it online for free</w:t>
-      </w:r>
+        <w:t xml:space="preserve">Publish it online for </w:t>
+      </w:r>
+      <w:proofErr w:type="gramStart"/>
+      <w:r>
+        <w:t>free</w:t>
+      </w:r>
+      <w:proofErr w:type="gramEnd"/>
     </w:p>
     <w:p>
       <w:pPr>
@@ -306,7 +375,15 @@
         <w:ind w:hanging="415"/>
       </w:pPr>
       <w:r>
-        <w:t>If we can’t publish it online make a YouTube video.</w:t>
+        <w:t xml:space="preserve">If we </w:t>
+      </w:r>
+      <w:proofErr w:type="gramStart"/>
+      <w:r>
+        <w:t>can’t</w:t>
+      </w:r>
+      <w:proofErr w:type="gramEnd"/>
+      <w:r>
+        <w:t xml:space="preserve"> publish it online make a YouTube video.</w:t>
       </w:r>
     </w:p>
     <w:p>
@@ -345,8 +422,13 @@
         <w:t xml:space="preserve">4 people will get 2 test and </w:t>
       </w:r>
       <w:r>
-        <w:t>2 can work on packaging the webpage</w:t>
-      </w:r>
+        <w:t xml:space="preserve">2 can work on packaging the </w:t>
+      </w:r>
+      <w:proofErr w:type="gramStart"/>
+      <w:r>
+        <w:t>webpage</w:t>
+      </w:r>
+      <w:proofErr w:type="gramEnd"/>
     </w:p>
     <w:p>
       <w:pPr>
@@ -372,6 +454,18 @@
       </w:pPr>
       <w:r>
         <w:t>Use git hub link or post it online.</w:t>
+      </w:r>
+    </w:p>
+    <w:p>
+      <w:pPr>
+        <w:pStyle w:val="ListParagraph"/>
+        <w:numPr>
+          <w:ilvl w:val="0"/>
+          <w:numId w:val="2"/>
+        </w:numPr>
+      </w:pPr>
+      <w:r>
+        <w:t xml:space="preserve">Assignments are getting assigned. </w:t>
       </w:r>
     </w:p>
     <w:p/>
@@ -385,14 +479,7 @@
           <w:b/>
           <w:u w:val="single" w:color="000000"/>
         </w:rPr>
-        <w:t>A</w:t>
-      </w:r>
-      <w:r>
-        <w:rPr>
-          <w:b/>
-          <w:u w:val="single" w:color="000000"/>
-        </w:rPr>
-        <w:t>ction Items:</w:t>
+        <w:t>Action Items:</w:t>
       </w:r>
       <w:r>
         <w:rPr>
@@ -422,46 +509,7 @@
         <w:ind w:hanging="415"/>
       </w:pPr>
       <w:r>
-        <w:t>Take screen shots for the document page for test results.</w:t>
-      </w:r>
-    </w:p>
-    <w:p>
-      <w:pPr>
-        <w:numPr>
-          <w:ilvl w:val="0"/>
-          <w:numId w:val="1"/>
-        </w:numPr>
-        <w:ind w:hanging="415"/>
-      </w:pPr>
-      <w:r>
-        <w:t xml:space="preserve">Documentation for project. </w:t>
-      </w:r>
-      <w:r>
-        <w:rPr>
-          <w:rFonts w:ascii="Courier New" w:eastAsia="Courier New" w:hAnsi="Courier New" w:cs="Courier New"/>
-        </w:rPr>
-        <w:t>o</w:t>
-      </w:r>
-      <w:r>
-        <w:rPr>
-          <w:rFonts w:ascii="Arial" w:eastAsia="Arial" w:hAnsi="Arial" w:cs="Arial"/>
-        </w:rPr>
-        <w:t xml:space="preserve"> </w:t>
-      </w:r>
-      <w:r>
-        <w:t xml:space="preserve">Rebecca and Zach </w:t>
-      </w:r>
-    </w:p>
-    <w:p>
-      <w:pPr>
-        <w:numPr>
-          <w:ilvl w:val="0"/>
-          <w:numId w:val="1"/>
-        </w:numPr>
-        <w:ind w:hanging="415"/>
-      </w:pPr>
-      <w:r>
-        <w:t xml:space="preserve">Programming the search bar. </w:t>
+        <w:t>Assignments</w:t>
       </w:r>
     </w:p>
     <w:p>
@@ -473,19 +521,58 @@
         <w:ind w:hanging="360"/>
       </w:pPr>
       <w:r>
-        <w:t xml:space="preserve">Suzanne and Hritik. </w:t>
-      </w:r>
-    </w:p>
-    <w:p>
-      <w:pPr>
-        <w:numPr>
-          <w:ilvl w:val="0"/>
-          <w:numId w:val="1"/>
-        </w:numPr>
-        <w:ind w:hanging="415"/>
-      </w:pPr>
-      <w:r>
-        <w:t xml:space="preserve">Zoom on selection of the map and the pictures on map. </w:t>
+        <w:t>T</w:t>
+      </w:r>
+      <w:r>
+        <w:t>esting</w:t>
+      </w:r>
+    </w:p>
+    <w:p>
+      <w:pPr>
+        <w:numPr>
+          <w:ilvl w:val="2"/>
+          <w:numId w:val="1"/>
+        </w:numPr>
+        <w:ind w:hanging="360"/>
+      </w:pPr>
+      <w:r>
+        <w:t>Suzanne - 2.06 and 2.07</w:t>
+      </w:r>
+    </w:p>
+    <w:p>
+      <w:pPr>
+        <w:numPr>
+          <w:ilvl w:val="2"/>
+          <w:numId w:val="1"/>
+        </w:numPr>
+        <w:ind w:hanging="360"/>
+      </w:pPr>
+      <w:r>
+        <w:t>Chris - 1.05 and 1.06</w:t>
+      </w:r>
+    </w:p>
+    <w:p>
+      <w:pPr>
+        <w:numPr>
+          <w:ilvl w:val="2"/>
+          <w:numId w:val="1"/>
+        </w:numPr>
+        <w:ind w:hanging="360"/>
+      </w:pPr>
+      <w:r>
+        <w:t>Ricky - 1.03 and 1.04</w:t>
+      </w:r>
+    </w:p>
+    <w:p>
+      <w:pPr>
+        <w:numPr>
+          <w:ilvl w:val="2"/>
+          <w:numId w:val="1"/>
+        </w:numPr>
+        <w:ind w:hanging="360"/>
+      </w:pPr>
+      <w:r>
+        <w:t>Zach - 1.01 and 1.02</w:t>
       </w:r>
     </w:p>
     <w:p>
@@ -497,7 +584,10 @@
         <w:ind w:hanging="360"/>
       </w:pPr>
       <w:r>
-        <w:t xml:space="preserve">Christopher and Sarah. </w:t>
+        <w:t>P</w:t>
+      </w:r>
+      <w:r>
+        <w:t>ackaged product - Rebecca, and Sarah</w:t>
       </w:r>
     </w:p>
     <w:sectPr>
@@ -723,8 +813,135 @@
       </w:rPr>
     </w:lvl>
   </w:abstractNum>
+  <w:abstractNum w:abstractNumId="1" w15:restartNumberingAfterBreak="0">
+    <w:nsid w:val="5BFC1469"/>
+    <w:multiLevelType w:val="hybridMultilevel"/>
+    <w:tmpl w:val="68864264"/>
+    <w:lvl w:ilvl="0" w:tplc="FB28B51E">
+      <w:start w:val="1"/>
+      <w:numFmt w:val="bullet"/>
+      <w:lvlText w:val="•"/>
+      <w:lvlJc w:val="left"/>
+      <w:pPr>
+        <w:ind w:left="720" w:hanging="360"/>
+      </w:pPr>
+      <w:rPr>
+        <w:rFonts w:ascii="Arial" w:eastAsia="Arial" w:hAnsi="Arial" w:cs="Arial"/>
+        <w:b w:val="0"/>
+        <w:i w:val="0"/>
+        <w:strike w:val="0"/>
+        <w:dstrike w:val="0"/>
+        <w:color w:val="000000"/>
+        <w:sz w:val="24"/>
+        <w:szCs w:val="24"/>
+        <w:u w:val="none" w:color="000000"/>
+        <w:bdr w:val="none" w:sz="0" w:space="0" w:color="auto"/>
+        <w:shd w:val="clear" w:color="auto" w:fill="auto"/>
+        <w:vertAlign w:val="baseline"/>
+      </w:rPr>
+    </w:lvl>
+    <w:lvl w:ilvl="1" w:tplc="04090003" w:tentative="1">
+      <w:start w:val="1"/>
+      <w:numFmt w:val="bullet"/>
+      <w:lvlText w:val="o"/>
+      <w:lvlJc w:val="left"/>
+      <w:pPr>
+        <w:ind w:left="1440" w:hanging="360"/>
+      </w:pPr>
+      <w:rPr>
+        <w:rFonts w:ascii="Courier New" w:hAnsi="Courier New" w:cs="Courier New" w:hint="default"/>
+      </w:rPr>
+    </w:lvl>
+    <w:lvl w:ilvl="2" w:tplc="04090005" w:tentative="1">
+      <w:start w:val="1"/>
+      <w:numFmt w:val="bullet"/>
+      <w:lvlText w:val=""/>
+      <w:lvlJc w:val="left"/>
+      <w:pPr>
+        <w:ind w:left="2160" w:hanging="360"/>
+      </w:pPr>
+      <w:rPr>
+        <w:rFonts w:ascii="Wingdings" w:hAnsi="Wingdings" w:hint="default"/>
+      </w:rPr>
+    </w:lvl>
+    <w:lvl w:ilvl="3" w:tplc="04090001" w:tentative="1">
+      <w:start w:val="1"/>
+      <w:numFmt w:val="bullet"/>
+      <w:lvlText w:val=""/>
+      <w:lvlJc w:val="left"/>
+      <w:pPr>
+        <w:ind w:left="2880" w:hanging="360"/>
+      </w:pPr>
+      <w:rPr>
+        <w:rFonts w:ascii="Symbol" w:hAnsi="Symbol" w:hint="default"/>
+      </w:rPr>
+    </w:lvl>
+    <w:lvl w:ilvl="4" w:tplc="04090003" w:tentative="1">
+      <w:start w:val="1"/>
+      <w:numFmt w:val="bullet"/>
+      <w:lvlText w:val="o"/>
+      <w:lvlJc w:val="left"/>
+      <w:pPr>
+        <w:ind w:left="3600" w:hanging="360"/>
+      </w:pPr>
+      <w:rPr>
+        <w:rFonts w:ascii="Courier New" w:hAnsi="Courier New" w:cs="Courier New" w:hint="default"/>
+      </w:rPr>
+    </w:lvl>
+    <w:lvl w:ilvl="5" w:tplc="04090005" w:tentative="1">
+      <w:start w:val="1"/>
+      <w:numFmt w:val="bullet"/>
+      <w:lvlText w:val=""/>
+      <w:lvlJc w:val="left"/>
+      <w:pPr>
+        <w:ind w:left="4320" w:hanging="360"/>
+      </w:pPr>
+      <w:rPr>
+        <w:rFonts w:ascii="Wingdings" w:hAnsi="Wingdings" w:hint="default"/>
+      </w:rPr>
+    </w:lvl>
+    <w:lvl w:ilvl="6" w:tplc="04090001" w:tentative="1">
+      <w:start w:val="1"/>
+      <w:numFmt w:val="bullet"/>
+      <w:lvlText w:val=""/>
+      <w:lvlJc w:val="left"/>
+      <w:pPr>
+        <w:ind w:left="5040" w:hanging="360"/>
+      </w:pPr>
+      <w:rPr>
+        <w:rFonts w:ascii="Symbol" w:hAnsi="Symbol" w:hint="default"/>
+      </w:rPr>
+    </w:lvl>
+    <w:lvl w:ilvl="7" w:tplc="04090003" w:tentative="1">
+      <w:start w:val="1"/>
+      <w:numFmt w:val="bullet"/>
+      <w:lvlText w:val="o"/>
+      <w:lvlJc w:val="left"/>
+      <w:pPr>
+        <w:ind w:left="5760" w:hanging="360"/>
+      </w:pPr>
+      <w:rPr>
+        <w:rFonts w:ascii="Courier New" w:hAnsi="Courier New" w:cs="Courier New" w:hint="default"/>
+      </w:rPr>
+    </w:lvl>
+    <w:lvl w:ilvl="8" w:tplc="04090005" w:tentative="1">
+      <w:start w:val="1"/>
+      <w:numFmt w:val="bullet"/>
+      <w:lvlText w:val=""/>
+      <w:lvlJc w:val="left"/>
+      <w:pPr>
+        <w:ind w:left="6480" w:hanging="360"/>
+      </w:pPr>
+      <w:rPr>
+        <w:rFonts w:ascii="Wingdings" w:hAnsi="Wingdings" w:hint="default"/>
+      </w:rPr>
+    </w:lvl>
+  </w:abstractNum>
   <w:num w:numId="1">
     <w:abstractNumId w:val="0"/>
+  </w:num>
+  <w:num w:numId="2">
+    <w:abstractNumId w:val="1"/>
   </w:num>
 </w:numbering>
 </file>

</xml_diff>